<commit_message>
25-11-26, Blog over Ravitch
</commit_message>
<xml_diff>
--- a/BlogsWord/Verdedigstervanhetpubliekeonderwijs.docx
+++ b/BlogsWord/Verdedigstervanhetpubliekeonderwijs.docx
@@ -58,16 +58,43 @@
         <w:t>*</w:t>
       </w:r>
       <w:r>
-        <w:rPr>
-          <w:rFonts w:ascii="Calibri" w:hAnsi="Calibri" w:cs="Calibri"/>
-        </w:rPr>
-        <w:t>“</w:t>
-      </w:r>
-      <w:r>
-        <w:rPr>
-          <w:rFonts w:ascii="Calibri" w:hAnsi="Calibri" w:cs="Calibri"/>
-        </w:rPr>
-        <w:t>Streven, zoeken, vinden en niet opgeven”</w:t>
+        <w:t xml:space="preserve"> </w:t>
+      </w:r>
+      <w:r>
+        <w:rPr>
+          <w:rFonts w:ascii="Calibri" w:hAnsi="Calibri" w:cs="Calibri"/>
+        </w:rPr>
+        <w:t>Ik vroeg me af waarom niet alle mensen in onze rijke samenleving</w:t>
+      </w:r>
+      <w:r>
+        <w:rPr>
+          <w:rFonts w:ascii="Calibri" w:hAnsi="Calibri" w:cs="Calibri"/>
+        </w:rPr>
+        <w:t xml:space="preserve">, </w:t>
+      </w:r>
+      <w:r>
+        <w:rPr>
+          <w:rFonts w:ascii="Calibri" w:hAnsi="Calibri" w:cs="Calibri"/>
+        </w:rPr>
+        <w:t>ongeacht hun rijkdom, klasse, ras of persoonlijke eigenschappen</w:t>
+      </w:r>
+      <w:r>
+        <w:rPr>
+          <w:rFonts w:ascii="Calibri" w:hAnsi="Calibri" w:cs="Calibri"/>
+        </w:rPr>
+        <w:t xml:space="preserve">, </w:t>
+      </w:r>
+      <w:r>
+        <w:rPr>
+          <w:rFonts w:ascii="Calibri" w:hAnsi="Calibri" w:cs="Calibri"/>
+        </w:rPr>
+        <w:t>een fatsoenlijk leven zouden moeten hebben, met gezondheidszorg, fatsoenlijke huisvesting, goede scholen, voedselzekerheid en fysieke veiligheid. Sommige mensen beschouwen dat streven als ‘socialistisch’, ‘communistisch’ of ‘woke’, maar ik niet. Ik denk dat dit voorwaarden zijn voor een goede samenleving.</w:t>
+      </w:r>
+      <w:r>
+        <w:rPr>
+          <w:rFonts w:ascii="Calibri" w:hAnsi="Calibri" w:cs="Calibri"/>
+        </w:rPr>
+        <w:t>”</w:t>
       </w:r>
     </w:p>
     <w:p>
@@ -81,7 +108,7 @@
         <w:rPr>
           <w:rFonts w:ascii="Calibri" w:hAnsi="Calibri" w:cs="Calibri"/>
         </w:rPr>
-        <w:t>- Lord Tenneson</w:t>
+        <w:t>- Diana Ravitch</w:t>
       </w:r>
     </w:p>
     <w:p>
@@ -99,42 +126,6 @@
           <w:rFonts w:ascii="Calibri" w:hAnsi="Calibri" w:cs="Calibri"/>
         </w:rPr>
       </w:pPr>
-      <w:r>
-        <w:rPr>
-          <w:rFonts w:ascii="Calibri" w:hAnsi="Calibri" w:cs="Calibri"/>
-        </w:rPr>
-        <w:t>Diana Ravitch is de bekende Amerikaanse onderwijshistorica die veel en heel mooi heeft geschreven over de geschiedenis en de actualiteit van het Amerikaanse onderwijs. Zij is iemand die ik</w:t>
-      </w:r>
-      <w:r>
-        <w:rPr>
-          <w:rFonts w:ascii="Calibri" w:hAnsi="Calibri" w:cs="Calibri"/>
-        </w:rPr>
-        <w:t>zelf</w:t>
-      </w:r>
-      <w:r>
-        <w:rPr>
-          <w:rFonts w:ascii="Calibri" w:hAnsi="Calibri" w:cs="Calibri"/>
-        </w:rPr>
-        <w:t xml:space="preserve"> heel graag lees en </w:t>
-      </w:r>
-      <w:r>
-        <w:rPr>
-          <w:rFonts w:ascii="Calibri" w:hAnsi="Calibri" w:cs="Calibri"/>
-        </w:rPr>
-        <w:t xml:space="preserve">die </w:t>
-      </w:r>
-      <w:r>
-        <w:rPr>
-          <w:rFonts w:ascii="Calibri" w:hAnsi="Calibri" w:cs="Calibri"/>
-        </w:rPr>
-        <w:t xml:space="preserve">voor mij die </w:t>
-      </w:r>
-      <w:r>
-        <w:rPr>
-          <w:rFonts w:ascii="Calibri" w:hAnsi="Calibri" w:cs="Calibri"/>
-        </w:rPr>
-        <w:t>grote Amerikaanse</w:t>
-      </w:r>
     </w:p>
     <w:p>
       <w:pPr>
@@ -147,6 +138,72 @@
         <w:rPr>
           <w:rFonts w:ascii="Calibri" w:hAnsi="Calibri" w:cs="Calibri"/>
         </w:rPr>
+        <w:t xml:space="preserve">Diana Ravitch is de bekende Amerikaanse onderwijshistorica die </w:t>
+      </w:r>
+      <w:r>
+        <w:rPr>
+          <w:rFonts w:ascii="Calibri" w:hAnsi="Calibri" w:cs="Calibri"/>
+        </w:rPr>
+        <w:t xml:space="preserve">al lang </w:t>
+      </w:r>
+      <w:r>
+        <w:rPr>
+          <w:rFonts w:ascii="Calibri" w:hAnsi="Calibri" w:cs="Calibri"/>
+        </w:rPr>
+        <w:t>veel en mooi over de geschiedenis en de actualiteit van het Amerikaanse onderwijs</w:t>
+      </w:r>
+      <w:r>
+        <w:rPr>
+          <w:rFonts w:ascii="Calibri" w:hAnsi="Calibri" w:cs="Calibri"/>
+        </w:rPr>
+        <w:t xml:space="preserve"> schrijft</w:t>
+      </w:r>
+      <w:r>
+        <w:rPr>
+          <w:rFonts w:ascii="Calibri" w:hAnsi="Calibri" w:cs="Calibri"/>
+        </w:rPr>
+        <w:t>. Zij is iemand die ik</w:t>
+      </w:r>
+      <w:r>
+        <w:rPr>
+          <w:rFonts w:ascii="Calibri" w:hAnsi="Calibri" w:cs="Calibri"/>
+        </w:rPr>
+        <w:t>zelf</w:t>
+      </w:r>
+      <w:r>
+        <w:rPr>
+          <w:rFonts w:ascii="Calibri" w:hAnsi="Calibri" w:cs="Calibri"/>
+        </w:rPr>
+        <w:t xml:space="preserve"> heel graag lees en </w:t>
+      </w:r>
+      <w:r>
+        <w:rPr>
+          <w:rFonts w:ascii="Calibri" w:hAnsi="Calibri" w:cs="Calibri"/>
+        </w:rPr>
+        <w:t xml:space="preserve">die </w:t>
+      </w:r>
+      <w:r>
+        <w:rPr>
+          <w:rFonts w:ascii="Calibri" w:hAnsi="Calibri" w:cs="Calibri"/>
+        </w:rPr>
+        <w:t xml:space="preserve">voor mij die </w:t>
+      </w:r>
+      <w:r>
+        <w:rPr>
+          <w:rFonts w:ascii="Calibri" w:hAnsi="Calibri" w:cs="Calibri"/>
+        </w:rPr>
+        <w:t>grote Amerikaanse</w:t>
+      </w:r>
+      <w:r>
+        <w:rPr>
+          <w:rFonts w:ascii="Calibri" w:hAnsi="Calibri" w:cs="Calibri"/>
+        </w:rPr>
+        <w:t xml:space="preserve"> </w:t>
+      </w:r>
+      <w:r>
+        <w:rPr>
+          <w:rFonts w:ascii="Calibri" w:hAnsi="Calibri" w:cs="Calibri"/>
+        </w:rPr>
         <w:t>traditie van onderwijs en democratie</w:t>
       </w:r>
       <w:r>
@@ -207,7 +264,55 @@
         <w:rPr>
           <w:rFonts w:ascii="Calibri" w:hAnsi="Calibri" w:cs="Calibri"/>
         </w:rPr>
-        <w:t xml:space="preserve">spectrum zit, naar rechts doorschuift en vervolgens weer naar links. </w:t>
+        <w:t>spectrum z</w:t>
+      </w:r>
+      <w:r>
+        <w:rPr>
+          <w:rFonts w:ascii="Calibri" w:hAnsi="Calibri" w:cs="Calibri"/>
+        </w:rPr>
+        <w:t>a</w:t>
+      </w:r>
+      <w:r>
+        <w:rPr>
+          <w:rFonts w:ascii="Calibri" w:hAnsi="Calibri" w:cs="Calibri"/>
+        </w:rPr>
+        <w:t>t, naar rechts doorsch</w:t>
+      </w:r>
+      <w:r>
+        <w:rPr>
+          <w:rFonts w:ascii="Calibri" w:hAnsi="Calibri" w:cs="Calibri"/>
+        </w:rPr>
+        <w:t>oof</w:t>
+      </w:r>
+      <w:r>
+        <w:rPr>
+          <w:rFonts w:ascii="Calibri" w:hAnsi="Calibri" w:cs="Calibri"/>
+        </w:rPr>
+        <w:t xml:space="preserve"> en </w:t>
+      </w:r>
+      <w:r>
+        <w:rPr>
+          <w:rFonts w:ascii="Calibri" w:hAnsi="Calibri" w:cs="Calibri"/>
+        </w:rPr>
+        <w:t xml:space="preserve">nu </w:t>
+      </w:r>
+      <w:r>
+        <w:rPr>
+          <w:rFonts w:ascii="Calibri" w:hAnsi="Calibri" w:cs="Calibri"/>
+        </w:rPr>
+        <w:t>weer links</w:t>
+      </w:r>
+      <w:r>
+        <w:rPr>
+          <w:rFonts w:ascii="Calibri" w:hAnsi="Calibri" w:cs="Calibri"/>
+        </w:rPr>
+        <w:t xml:space="preserve"> zit</w:t>
+      </w:r>
+      <w:r>
+        <w:rPr>
+          <w:rFonts w:ascii="Calibri" w:hAnsi="Calibri" w:cs="Calibri"/>
+        </w:rPr>
+        <w:t xml:space="preserve">. </w:t>
       </w:r>
       <w:r>
         <w:rPr>
@@ -255,7 +360,19 @@
         <w:rPr>
           <w:rFonts w:ascii="Calibri" w:hAnsi="Calibri" w:cs="Calibri"/>
         </w:rPr>
-        <w:t xml:space="preserve"> weer op de NYU. </w:t>
+        <w:t xml:space="preserve"> </w:t>
+      </w:r>
+      <w:r>
+        <w:rPr>
+          <w:rFonts w:ascii="Calibri" w:hAnsi="Calibri" w:cs="Calibri"/>
+        </w:rPr>
+        <w:t>opnieuw aan</w:t>
+      </w:r>
+      <w:r>
+        <w:rPr>
+          <w:rFonts w:ascii="Calibri" w:hAnsi="Calibri" w:cs="Calibri"/>
+        </w:rPr>
+        <w:t xml:space="preserve"> de NYU. </w:t>
       </w:r>
       <w:r>
         <w:rPr>
@@ -375,25 +492,55 @@
         <w:rPr>
           <w:rFonts w:ascii="Calibri" w:hAnsi="Calibri" w:cs="Calibri"/>
         </w:rPr>
-        <w:t xml:space="preserve">* (2013). Daarnaast schreef ze </w:t>
-      </w:r>
-      <w:r>
-        <w:rPr>
-          <w:rFonts w:ascii="Calibri" w:hAnsi="Calibri" w:cs="Calibri"/>
-        </w:rPr>
-        <w:t xml:space="preserve">een groot aantal artikelen in vooraanstaande kranten en tijdschriften </w:t>
-      </w:r>
-      <w:r>
-        <w:rPr>
-          <w:rFonts w:ascii="Calibri" w:hAnsi="Calibri" w:cs="Calibri"/>
-        </w:rPr>
-        <w:t>die enkele jaren geleden</w:t>
-      </w:r>
-      <w:r>
-        <w:rPr>
-          <w:rFonts w:ascii="Calibri" w:hAnsi="Calibri" w:cs="Calibri"/>
-        </w:rPr>
-        <w:t xml:space="preserve"> samengebracht zijn in </w:t>
+        <w:t>* (2013). Daarnaast schr</w:t>
+      </w:r>
+      <w:r>
+        <w:rPr>
+          <w:rFonts w:ascii="Calibri" w:hAnsi="Calibri" w:cs="Calibri"/>
+        </w:rPr>
+        <w:t>ijft ze regelmatig</w:t>
+      </w:r>
+      <w:r>
+        <w:rPr>
+          <w:rFonts w:ascii="Calibri" w:hAnsi="Calibri" w:cs="Calibri"/>
+        </w:rPr>
+        <w:t xml:space="preserve"> in vooraanstaande kranten en tijdschriften </w:t>
+      </w:r>
+      <w:r>
+        <w:rPr>
+          <w:rFonts w:ascii="Calibri" w:hAnsi="Calibri" w:cs="Calibri"/>
+        </w:rPr>
+        <w:t xml:space="preserve">en </w:t>
+      </w:r>
+      <w:r>
+        <w:rPr>
+          <w:rFonts w:ascii="Calibri" w:hAnsi="Calibri" w:cs="Calibri"/>
+        </w:rPr>
+        <w:t>enkele jaren geleden</w:t>
+      </w:r>
+      <w:r>
+        <w:rPr>
+          <w:rFonts w:ascii="Calibri" w:hAnsi="Calibri" w:cs="Calibri"/>
+        </w:rPr>
+        <w:t xml:space="preserve"> </w:t>
+      </w:r>
+      <w:r>
+        <w:rPr>
+          <w:rFonts w:ascii="Calibri" w:hAnsi="Calibri" w:cs="Calibri"/>
+        </w:rPr>
+        <w:t xml:space="preserve">is een deel daarvan </w:t>
+      </w:r>
+      <w:r>
+        <w:rPr>
+          <w:rFonts w:ascii="Calibri" w:hAnsi="Calibri" w:cs="Calibri"/>
+        </w:rPr>
+        <w:t xml:space="preserve">nog </w:t>
+      </w:r>
+      <w:r>
+        <w:rPr>
+          <w:rFonts w:ascii="Calibri" w:hAnsi="Calibri" w:cs="Calibri"/>
+        </w:rPr>
+        <w:t xml:space="preserve">samengebracht in </w:t>
       </w:r>
       <w:r>
         <w:rPr>
@@ -429,7 +576,61 @@
         <w:rPr>
           <w:rFonts w:ascii="Calibri" w:hAnsi="Calibri" w:cs="Calibri"/>
         </w:rPr>
-        <w:t>. En zij mengt zich nog dagelijks in discussie over wat er in Amerika en de wereld gebeurt en heeft daarover uitgesproken gedachten. Iedere dag komen er berichten van haar in mijn e-mail box binnen, zoals vandaag de stukken over xxx (link)</w:t>
+        <w:t xml:space="preserve">. </w:t>
+      </w:r>
+      <w:r>
+        <w:rPr>
+          <w:rFonts w:ascii="Calibri" w:hAnsi="Calibri" w:cs="Calibri"/>
+        </w:rPr>
+        <w:t>Diana Ravitch</w:t>
+      </w:r>
+      <w:r>
+        <w:rPr>
+          <w:rFonts w:ascii="Calibri" w:hAnsi="Calibri" w:cs="Calibri"/>
+        </w:rPr>
+        <w:t xml:space="preserve"> mengt zich nog dagelijks in discussie over wat er in Amerika en de wereld gebeurt en heeft daarover uitgesproken gedachten. Iedere dag komen er berichten van haar </w:t>
+      </w:r>
+      <w:r>
+        <w:rPr>
+          <w:rFonts w:ascii="Calibri" w:hAnsi="Calibri" w:cs="Calibri"/>
+        </w:rPr>
+        <w:t xml:space="preserve">over onderwijs en democratie </w:t>
+      </w:r>
+      <w:r>
+        <w:rPr>
+          <w:rFonts w:ascii="Calibri" w:hAnsi="Calibri" w:cs="Calibri"/>
+        </w:rPr>
+        <w:t xml:space="preserve">in mijn e-mail box binnen, zoals vandaag </w:t>
+      </w:r>
+      <w:r>
+        <w:rPr>
+          <w:rFonts w:ascii="Calibri" w:hAnsi="Calibri" w:cs="Calibri"/>
+        </w:rPr>
+        <w:t>25 november 2025 over Charter-school schandalen, Over Trump-Poetins vredesplan en over de Hispanic populatie in Amerika</w:t>
+      </w:r>
+      <w:r>
+        <w:rPr>
+          <w:rFonts w:ascii="Calibri" w:hAnsi="Calibri" w:cs="Calibri"/>
+        </w:rPr>
+        <w:t xml:space="preserve"> </w:t>
+      </w:r>
+      <w:r>
+        <w:rPr>
+          <w:rFonts w:ascii="Calibri" w:hAnsi="Calibri" w:cs="Calibri"/>
+        </w:rPr>
+        <w:t>(</w:t>
+      </w:r>
+      <w:r>
+        <w:rPr>
+          <w:rFonts w:ascii="Calibri" w:hAnsi="Calibri" w:cs="Calibri"/>
+        </w:rPr>
+        <w:t>https://dianeravitch.net/#subscribe</w:t>
+      </w:r>
+      <w:r>
+        <w:rPr>
+          <w:rFonts w:ascii="Calibri" w:hAnsi="Calibri" w:cs="Calibri"/>
+        </w:rPr>
+        <w:t>)</w:t>
       </w:r>
     </w:p>
     <w:p>
@@ -444,7 +645,30 @@
           <w:rFonts w:ascii="Calibri" w:hAnsi="Calibri" w:cs="Calibri"/>
         </w:rPr>
         <w:tab/>
-        <w:t xml:space="preserve">Onlangs verscheen haar memoires onder de niet </w:t>
+      </w:r>
+      <w:r>
+        <w:rPr>
+          <w:rFonts w:ascii="Calibri" w:hAnsi="Calibri" w:cs="Calibri"/>
+        </w:rPr>
+        <w:t xml:space="preserve">Ondertussen is ze 87 jaaar. </w:t>
+      </w:r>
+      <w:r>
+        <w:rPr>
+          <w:rFonts w:ascii="Calibri" w:hAnsi="Calibri" w:cs="Calibri"/>
+        </w:rPr>
+        <w:t>Onlangs versche</w:t>
+      </w:r>
+      <w:r>
+        <w:rPr>
+          <w:rFonts w:ascii="Calibri" w:hAnsi="Calibri" w:cs="Calibri"/>
+        </w:rPr>
+        <w:t>nen</w:t>
+      </w:r>
+      <w:r>
+        <w:rPr>
+          <w:rFonts w:ascii="Calibri" w:hAnsi="Calibri" w:cs="Calibri"/>
+        </w:rPr>
+        <w:t xml:space="preserve"> haar memoires onder de niet </w:t>
       </w:r>
       <w:r>
         <w:rPr>
@@ -474,7 +698,7 @@
         <w:rPr>
           <w:rFonts w:ascii="Calibri" w:hAnsi="Calibri" w:cs="Calibri"/>
         </w:rPr>
-        <w:t xml:space="preserve">. How I changed my mind about schools and almost everything else*. Het boek is persoonlijk en is </w:t>
+        <w:t xml:space="preserve">. How I changed my mind about schools and almost everything else*. Het boek is persoonlijk en </w:t>
       </w:r>
       <w:r>
         <w:rPr>
@@ -510,25 +734,103 @@
         <w:rPr>
           <w:rFonts w:ascii="Calibri" w:hAnsi="Calibri" w:cs="Calibri"/>
         </w:rPr>
-        <w:t xml:space="preserve"> Het is het verhaal van haar individuele geschiedenis, haar leven als neo-conservatief </w:t>
-      </w:r>
-      <w:r>
-        <w:rPr>
-          <w:rFonts w:ascii="Calibri" w:hAnsi="Calibri" w:cs="Calibri"/>
-        </w:rPr>
-        <w:t xml:space="preserve">als verdediger van inhoud, standaarden en testen </w:t>
-      </w:r>
-      <w:r>
-        <w:rPr>
-          <w:rFonts w:ascii="Calibri" w:hAnsi="Calibri" w:cs="Calibri"/>
-        </w:rPr>
-        <w:t xml:space="preserve">en haar overstap naar </w:t>
-      </w:r>
-      <w:r>
-        <w:rPr>
-          <w:rFonts w:ascii="Calibri" w:hAnsi="Calibri" w:cs="Calibri"/>
-        </w:rPr>
-        <w:t>de progressieve kant als verdedigster van het publieke onderwijs en haar leven als activiste</w:t>
+        <w:t xml:space="preserve"> Het is het verhaal van haar individuele geschiedenis</w:t>
+      </w:r>
+      <w:r>
+        <w:rPr>
+          <w:rFonts w:ascii="Calibri" w:hAnsi="Calibri" w:cs="Calibri"/>
+        </w:rPr>
+        <w:t xml:space="preserve">. Daarna gaat het over </w:t>
+      </w:r>
+      <w:r>
+        <w:rPr>
+          <w:rFonts w:ascii="Calibri" w:hAnsi="Calibri" w:cs="Calibri"/>
+        </w:rPr>
+        <w:t xml:space="preserve">haar leven </w:t>
+      </w:r>
+      <w:r>
+        <w:rPr>
+          <w:rFonts w:ascii="Calibri" w:hAnsi="Calibri" w:cs="Calibri"/>
+        </w:rPr>
+        <w:t xml:space="preserve">en haar denken </w:t>
+      </w:r>
+      <w:r>
+        <w:rPr>
+          <w:rFonts w:ascii="Calibri" w:hAnsi="Calibri" w:cs="Calibri"/>
+        </w:rPr>
+        <w:t xml:space="preserve">als neo-conservatief </w:t>
+      </w:r>
+      <w:r>
+        <w:rPr>
+          <w:rFonts w:ascii="Calibri" w:hAnsi="Calibri" w:cs="Calibri"/>
+        </w:rPr>
+        <w:t xml:space="preserve">en </w:t>
+      </w:r>
+      <w:r>
+        <w:rPr>
+          <w:rFonts w:ascii="Calibri" w:hAnsi="Calibri" w:cs="Calibri"/>
+        </w:rPr>
+        <w:t>als verdediger van inhoud, standaarden en testen</w:t>
+      </w:r>
+      <w:r>
+        <w:rPr>
+          <w:rFonts w:ascii="Calibri" w:hAnsi="Calibri" w:cs="Calibri"/>
+        </w:rPr>
+        <w:t xml:space="preserve">. In de laatste hoofdstukken schrijft ze over haar </w:t>
+      </w:r>
+      <w:r>
+        <w:rPr>
+          <w:rFonts w:ascii="Calibri" w:hAnsi="Calibri" w:cs="Calibri"/>
+        </w:rPr>
+        <w:t xml:space="preserve">leven en </w:t>
+      </w:r>
+      <w:r>
+        <w:rPr>
+          <w:rFonts w:ascii="Calibri" w:hAnsi="Calibri" w:cs="Calibri"/>
+        </w:rPr>
+        <w:t xml:space="preserve">haar </w:t>
+      </w:r>
+      <w:r>
+        <w:rPr>
+          <w:rFonts w:ascii="Calibri" w:hAnsi="Calibri" w:cs="Calibri"/>
+        </w:rPr>
+        <w:t>denken</w:t>
+      </w:r>
+      <w:r>
+        <w:rPr>
+          <w:rFonts w:ascii="Calibri" w:hAnsi="Calibri" w:cs="Calibri"/>
+        </w:rPr>
+        <w:t xml:space="preserve"> </w:t>
+      </w:r>
+      <w:r>
+        <w:rPr>
+          <w:rFonts w:ascii="Calibri" w:hAnsi="Calibri" w:cs="Calibri"/>
+        </w:rPr>
+        <w:t xml:space="preserve">na de </w:t>
+      </w:r>
+      <w:r>
+        <w:rPr>
+          <w:rFonts w:ascii="Calibri" w:hAnsi="Calibri" w:cs="Calibri"/>
+        </w:rPr>
+        <w:t xml:space="preserve">overstap naar </w:t>
+      </w:r>
+      <w:r>
+        <w:rPr>
+          <w:rFonts w:ascii="Calibri" w:hAnsi="Calibri" w:cs="Calibri"/>
+        </w:rPr>
+        <w:t xml:space="preserve">de progressieve kant </w:t>
+      </w:r>
+      <w:r>
+        <w:rPr>
+          <w:rFonts w:ascii="Calibri" w:hAnsi="Calibri" w:cs="Calibri"/>
+        </w:rPr>
+        <w:t xml:space="preserve">en </w:t>
+      </w:r>
+      <w:r>
+        <w:rPr>
+          <w:rFonts w:ascii="Calibri" w:hAnsi="Calibri" w:cs="Calibri"/>
+        </w:rPr>
+        <w:t>als verdedigster van het publieke onderwijs en als activiste</w:t>
       </w:r>
       <w:r>
         <w:rPr>
@@ -564,13 +866,152 @@
         <w:rPr>
           <w:rFonts w:ascii="Calibri" w:hAnsi="Calibri" w:cs="Calibri"/>
         </w:rPr>
-        <w:t xml:space="preserve">Diana Ravitch wordt in 1938 geboren </w:t>
-      </w:r>
-      <w:r>
-        <w:rPr>
-          <w:rFonts w:ascii="Calibri" w:hAnsi="Calibri" w:cs="Calibri"/>
-        </w:rPr>
-        <w:t xml:space="preserve">in Houston Texas en groeit op in een grote Joodse familie. Haar ouders hadden Europa achter zich gelaten want dat betekende toch anti-semitisme, pogroms en de Holocaust. Om uit de problemen te blijven was het goed om stil te zijn en hoofd naar beneden te houden. Dat familieverhaal is verder niet heel spannend, ook al laat het seksueel misbruik door haar vader diepe sporen na. </w:t>
+        <w:t xml:space="preserve">Diana Ravitch wordt in 1938 </w:t>
+      </w:r>
+      <w:r>
+        <w:rPr>
+          <w:rFonts w:ascii="Calibri" w:hAnsi="Calibri" w:cs="Calibri"/>
+        </w:rPr>
+        <w:t>(</w:t>
+      </w:r>
+      <w:r>
+        <w:rPr>
+          <w:rFonts w:ascii="Calibri" w:hAnsi="Calibri" w:cs="Calibri"/>
+        </w:rPr>
+        <w:t>Houston Texas</w:t>
+      </w:r>
+      <w:r>
+        <w:rPr>
+          <w:rFonts w:ascii="Calibri" w:hAnsi="Calibri" w:cs="Calibri"/>
+        </w:rPr>
+        <w:t>)</w:t>
+      </w:r>
+      <w:r>
+        <w:rPr>
+          <w:rFonts w:ascii="Calibri" w:hAnsi="Calibri" w:cs="Calibri"/>
+        </w:rPr>
+        <w:t xml:space="preserve"> </w:t>
+      </w:r>
+      <w:r>
+        <w:rPr>
+          <w:rFonts w:ascii="Calibri" w:hAnsi="Calibri" w:cs="Calibri"/>
+        </w:rPr>
+        <w:t xml:space="preserve">geboren </w:t>
+      </w:r>
+      <w:r>
+        <w:rPr>
+          <w:rFonts w:ascii="Calibri" w:hAnsi="Calibri" w:cs="Calibri"/>
+        </w:rPr>
+        <w:t xml:space="preserve">en groeit op in een grote Joodse familie. Haar ouders hadden Europa achter zich gelaten want dat </w:t>
+      </w:r>
+      <w:r>
+        <w:rPr>
+          <w:rFonts w:ascii="Calibri" w:hAnsi="Calibri" w:cs="Calibri"/>
+        </w:rPr>
+        <w:t xml:space="preserve">continent </w:t>
+      </w:r>
+      <w:r>
+        <w:rPr>
+          <w:rFonts w:ascii="Calibri" w:hAnsi="Calibri" w:cs="Calibri"/>
+        </w:rPr>
+        <w:t xml:space="preserve">betekende toch </w:t>
+      </w:r>
+      <w:r>
+        <w:rPr>
+          <w:rFonts w:ascii="Calibri" w:hAnsi="Calibri" w:cs="Calibri"/>
+        </w:rPr>
+        <w:t xml:space="preserve">alleen maar </w:t>
+      </w:r>
+      <w:r>
+        <w:rPr>
+          <w:rFonts w:ascii="Calibri" w:hAnsi="Calibri" w:cs="Calibri"/>
+        </w:rPr>
+        <w:t xml:space="preserve">anti-semitisme, pogroms en de Holocaust. Om uit de problemen te blijven was </w:t>
+      </w:r>
+      <w:r>
+        <w:rPr>
+          <w:rFonts w:ascii="Calibri" w:hAnsi="Calibri" w:cs="Calibri"/>
+        </w:rPr>
+        <w:lastRenderedPageBreak/>
+        <w:t xml:space="preserve">het goed om </w:t>
+      </w:r>
+      <w:r>
+        <w:rPr>
+          <w:rFonts w:ascii="Calibri" w:hAnsi="Calibri" w:cs="Calibri"/>
+        </w:rPr>
+        <w:t xml:space="preserve">in het nieuwe land </w:t>
+      </w:r>
+      <w:r>
+        <w:rPr>
+          <w:rFonts w:ascii="Calibri" w:hAnsi="Calibri" w:cs="Calibri"/>
+        </w:rPr>
+        <w:t xml:space="preserve">stil te zijn en hoofd naar beneden te houden. </w:t>
+      </w:r>
+      <w:r>
+        <w:rPr>
+          <w:rFonts w:ascii="Calibri" w:hAnsi="Calibri" w:cs="Calibri"/>
+        </w:rPr>
+        <w:t>Iets wat ze zelf overigens niet heel lang heeft volgehouden. Haar</w:t>
+      </w:r>
+      <w:r>
+        <w:rPr>
+          <w:rFonts w:ascii="Calibri" w:hAnsi="Calibri" w:cs="Calibri"/>
+        </w:rPr>
+        <w:t xml:space="preserve"> familieverhaal is verder niet heel spannend, ook al </w:t>
+      </w:r>
+      <w:r>
+        <w:rPr>
+          <w:rFonts w:ascii="Calibri" w:hAnsi="Calibri" w:cs="Calibri"/>
+        </w:rPr>
+        <w:t>schrijft ze hier voor het eerst over</w:t>
+      </w:r>
+      <w:r>
+        <w:rPr>
+          <w:rFonts w:ascii="Calibri" w:hAnsi="Calibri" w:cs="Calibri"/>
+        </w:rPr>
+        <w:t xml:space="preserve"> het seksueel misbruik door haar vader </w:t>
+      </w:r>
+      <w:r>
+        <w:rPr>
+          <w:rFonts w:ascii="Calibri" w:hAnsi="Calibri" w:cs="Calibri"/>
+        </w:rPr>
+        <w:t xml:space="preserve">en </w:t>
+      </w:r>
+      <w:r>
+        <w:rPr>
+          <w:rFonts w:ascii="Calibri" w:hAnsi="Calibri" w:cs="Calibri"/>
+        </w:rPr>
+        <w:t xml:space="preserve">dat </w:t>
+      </w:r>
+      <w:r>
+        <w:rPr>
+          <w:rFonts w:ascii="Calibri" w:hAnsi="Calibri" w:cs="Calibri"/>
+        </w:rPr>
+        <w:t xml:space="preserve">een diep spoor </w:t>
+      </w:r>
+      <w:r>
+        <w:rPr>
+          <w:rFonts w:ascii="Calibri" w:hAnsi="Calibri" w:cs="Calibri"/>
+        </w:rPr>
+        <w:t xml:space="preserve">bij haar </w:t>
+      </w:r>
+      <w:r>
+        <w:rPr>
+          <w:rFonts w:ascii="Calibri" w:hAnsi="Calibri" w:cs="Calibri"/>
+        </w:rPr>
+        <w:t xml:space="preserve">achter </w:t>
+      </w:r>
+      <w:r>
+        <w:rPr>
+          <w:rFonts w:ascii="Calibri" w:hAnsi="Calibri" w:cs="Calibri"/>
+        </w:rPr>
+        <w:t>laat</w:t>
+      </w:r>
+      <w:r>
+        <w:rPr>
+          <w:rFonts w:ascii="Calibri" w:hAnsi="Calibri" w:cs="Calibri"/>
+        </w:rPr>
+        <w:t xml:space="preserve">. </w:t>
       </w:r>
       <w:r>
         <w:rPr>
@@ -582,7 +1023,7 @@
         <w:rPr>
           <w:rFonts w:ascii="Calibri" w:hAnsi="Calibri" w:cs="Calibri"/>
         </w:rPr>
-        <w:t xml:space="preserve">die </w:t>
+        <w:t>die</w:t>
       </w:r>
       <w:r>
         <w:rPr>
@@ -636,7 +1077,19 @@
         <w:rPr>
           <w:rFonts w:ascii="Calibri" w:hAnsi="Calibri" w:cs="Calibri"/>
         </w:rPr>
-        <w:t xml:space="preserve">in aanraking kwam met onder anderen de latere Madeleine Albright </w:t>
+        <w:t>in aanraking k</w:t>
+      </w:r>
+      <w:r>
+        <w:rPr>
+          <w:rFonts w:ascii="Calibri" w:hAnsi="Calibri" w:cs="Calibri"/>
+        </w:rPr>
+        <w:t>omt</w:t>
+      </w:r>
+      <w:r>
+        <w:rPr>
+          <w:rFonts w:ascii="Calibri" w:hAnsi="Calibri" w:cs="Calibri"/>
+        </w:rPr>
+        <w:t xml:space="preserve"> met onder anderen de latere Madeleine Albright </w:t>
       </w:r>
       <w:r>
         <w:rPr>
@@ -666,20 +1119,109 @@
         <w:rPr>
           <w:rFonts w:ascii="Calibri" w:hAnsi="Calibri" w:cs="Calibri"/>
         </w:rPr>
-        <w:t xml:space="preserve">Heel veel andere namen zullen in het boek nog worden genoemd. Haar interesses voor schrijven en politiek worden duidelijk. </w:t>
-      </w:r>
-      <w:r>
-        <w:rPr>
-          <w:rFonts w:ascii="Calibri" w:hAnsi="Calibri" w:cs="Calibri"/>
-        </w:rPr>
-        <w:t xml:space="preserve">“Wellesley was de goed plek voor en vormde haar tot de persoon die ze is geworden”, </w:t>
-      </w:r>
-      <w:r>
-        <w:rPr>
-          <w:rFonts w:ascii="Calibri" w:hAnsi="Calibri" w:cs="Calibri"/>
-        </w:rPr>
-        <w:lastRenderedPageBreak/>
-        <w:t xml:space="preserve">schrijft ze. </w:t>
+        <w:t xml:space="preserve">Heel veel andere </w:t>
+      </w:r>
+      <w:r>
+        <w:rPr>
+          <w:rFonts w:ascii="Calibri" w:hAnsi="Calibri" w:cs="Calibri"/>
+        </w:rPr>
+        <w:t xml:space="preserve">(misschien wat te veel) </w:t>
+      </w:r>
+      <w:r>
+        <w:rPr>
+          <w:rFonts w:ascii="Calibri" w:hAnsi="Calibri" w:cs="Calibri"/>
+        </w:rPr>
+        <w:t xml:space="preserve">namen zullen in het boek nog </w:t>
+      </w:r>
+      <w:r>
+        <w:rPr>
+          <w:rFonts w:ascii="Calibri" w:hAnsi="Calibri" w:cs="Calibri"/>
+        </w:rPr>
+        <w:t>volgen</w:t>
+      </w:r>
+      <w:r>
+        <w:rPr>
+          <w:rFonts w:ascii="Calibri" w:hAnsi="Calibri" w:cs="Calibri"/>
+        </w:rPr>
+        <w:t xml:space="preserve">. Haar interesses voor </w:t>
+      </w:r>
+      <w:r>
+        <w:rPr>
+          <w:rFonts w:ascii="Calibri" w:hAnsi="Calibri" w:cs="Calibri"/>
+        </w:rPr>
+        <w:t xml:space="preserve">het </w:t>
+      </w:r>
+      <w:r>
+        <w:rPr>
+          <w:rFonts w:ascii="Calibri" w:hAnsi="Calibri" w:cs="Calibri"/>
+        </w:rPr>
+        <w:t xml:space="preserve">schrijven en </w:t>
+      </w:r>
+      <w:r>
+        <w:rPr>
+          <w:rFonts w:ascii="Calibri" w:hAnsi="Calibri" w:cs="Calibri"/>
+        </w:rPr>
+        <w:t xml:space="preserve">de </w:t>
+      </w:r>
+      <w:r>
+        <w:rPr>
+          <w:rFonts w:ascii="Calibri" w:hAnsi="Calibri" w:cs="Calibri"/>
+        </w:rPr>
+        <w:t xml:space="preserve">politiek worden </w:t>
+      </w:r>
+      <w:r>
+        <w:rPr>
+          <w:rFonts w:ascii="Calibri" w:hAnsi="Calibri" w:cs="Calibri"/>
+        </w:rPr>
+        <w:t xml:space="preserve">hier </w:t>
+      </w:r>
+      <w:r>
+        <w:rPr>
+          <w:rFonts w:ascii="Calibri" w:hAnsi="Calibri" w:cs="Calibri"/>
+        </w:rPr>
+        <w:t xml:space="preserve">duidelijk. </w:t>
+      </w:r>
+      <w:r>
+        <w:rPr>
+          <w:rFonts w:ascii="Calibri" w:hAnsi="Calibri" w:cs="Calibri"/>
+        </w:rPr>
+        <w:t xml:space="preserve">Wellesley was </w:t>
+      </w:r>
+      <w:r>
+        <w:rPr>
+          <w:rFonts w:ascii="Calibri" w:hAnsi="Calibri" w:cs="Calibri"/>
+        </w:rPr>
+        <w:t xml:space="preserve">voor haar </w:t>
+      </w:r>
+      <w:r>
+        <w:rPr>
+          <w:rFonts w:ascii="Calibri" w:hAnsi="Calibri" w:cs="Calibri"/>
+        </w:rPr>
+        <w:t>de goed</w:t>
+      </w:r>
+      <w:r>
+        <w:rPr>
+          <w:rFonts w:ascii="Calibri" w:hAnsi="Calibri" w:cs="Calibri"/>
+        </w:rPr>
+        <w:t>e</w:t>
+      </w:r>
+      <w:r>
+        <w:rPr>
+          <w:rFonts w:ascii="Calibri" w:hAnsi="Calibri" w:cs="Calibri"/>
+        </w:rPr>
+        <w:t xml:space="preserve"> plek</w:t>
+      </w:r>
+      <w:r>
+        <w:rPr>
+          <w:rFonts w:ascii="Calibri" w:hAnsi="Calibri" w:cs="Calibri"/>
+        </w:rPr>
+        <w:t xml:space="preserve"> </w:t>
+      </w:r>
+      <w:r>
+        <w:rPr>
+          <w:rFonts w:ascii="Calibri" w:hAnsi="Calibri" w:cs="Calibri"/>
+        </w:rPr>
+        <w:t xml:space="preserve">en vormde haar tot de persoon die ze is geworden, schrijft ze. </w:t>
       </w:r>
       <w:r>
         <w:rPr>
@@ -727,7 +1269,43 @@
         <w:rPr>
           <w:rFonts w:ascii="Calibri" w:hAnsi="Calibri" w:cs="Calibri"/>
         </w:rPr>
-        <w:t xml:space="preserve">Ze komt in de hoogste kringen terecht, maar past er nooit helemaal. Ze krijgt drie zonen, waarvan er een op twee jarige leeftijd aan leukemie zal overlijden. </w:t>
+        <w:t xml:space="preserve">Ze komt in de hoogste kringen </w:t>
+      </w:r>
+      <w:r>
+        <w:rPr>
+          <w:rFonts w:ascii="Calibri" w:hAnsi="Calibri" w:cs="Calibri"/>
+        </w:rPr>
+        <w:t xml:space="preserve">van New York </w:t>
+      </w:r>
+      <w:r>
+        <w:rPr>
+          <w:rFonts w:ascii="Calibri" w:hAnsi="Calibri" w:cs="Calibri"/>
+        </w:rPr>
+        <w:t xml:space="preserve">terecht, maar past </w:t>
+      </w:r>
+      <w:r>
+        <w:rPr>
+          <w:rFonts w:ascii="Calibri" w:hAnsi="Calibri" w:cs="Calibri"/>
+        </w:rPr>
+        <w:t>daa</w:t>
+      </w:r>
+      <w:r>
+        <w:rPr>
+          <w:rFonts w:ascii="Calibri" w:hAnsi="Calibri" w:cs="Calibri"/>
+        </w:rPr>
+        <w:t>r nooit helemaal. Ze krijgt drie zonen, waarvan er een op twee jarige leeftijd aan leukemie zal overlijden</w:t>
+      </w:r>
+      <w:r>
+        <w:rPr>
+          <w:rFonts w:ascii="Calibri" w:hAnsi="Calibri" w:cs="Calibri"/>
+        </w:rPr>
+        <w:t>. Het andere litteken.</w:t>
+      </w:r>
+      <w:r>
+        <w:rPr>
+          <w:rFonts w:ascii="Calibri" w:hAnsi="Calibri" w:cs="Calibri"/>
+        </w:rPr>
+        <w:t xml:space="preserve"> </w:t>
       </w:r>
       <w:r>
         <w:rPr>
@@ -805,7 +1383,25 @@
         <w:rPr>
           <w:rFonts w:ascii="Calibri" w:hAnsi="Calibri" w:cs="Calibri"/>
         </w:rPr>
-        <w:t>, die net zelf met zijn monumentale studie over de geschiedenis van het Amerikaanse onderwijs was begonnen</w:t>
+        <w:t>, die zelf</w:t>
+      </w:r>
+      <w:r>
+        <w:rPr>
+          <w:rFonts w:ascii="Calibri" w:hAnsi="Calibri" w:cs="Calibri"/>
+        </w:rPr>
+        <w:t xml:space="preserve"> aan</w:t>
+      </w:r>
+      <w:r>
+        <w:rPr>
+          <w:rFonts w:ascii="Calibri" w:hAnsi="Calibri" w:cs="Calibri"/>
+        </w:rPr>
+        <w:t xml:space="preserve"> zijn monumentale studie over de geschiedenis van het Amerikaanse onderwijs w</w:t>
+      </w:r>
+      <w:r>
+        <w:rPr>
+          <w:rFonts w:ascii="Calibri" w:hAnsi="Calibri" w:cs="Calibri"/>
+        </w:rPr>
+        <w:t>erkte</w:t>
       </w:r>
       <w:r>
         <w:rPr>
@@ -817,7 +1413,37 @@
         <w:rPr>
           <w:rFonts w:ascii="Calibri" w:hAnsi="Calibri" w:cs="Calibri"/>
         </w:rPr>
-        <w:t>Haar The Great School Wars: New York City, 1805-1974 verschijnt in 1975 en op dat</w:t>
+        <w:t>Ravitch’</w:t>
+      </w:r>
+      <w:r>
+        <w:rPr>
+          <w:rFonts w:ascii="Calibri" w:hAnsi="Calibri" w:cs="Calibri"/>
+        </w:rPr>
+        <w:t xml:space="preserve"> </w:t>
+      </w:r>
+      <w:r>
+        <w:rPr>
+          <w:rFonts w:ascii="Calibri" w:hAnsi="Calibri" w:cs="Calibri"/>
+        </w:rPr>
+        <w:t>*</w:t>
+      </w:r>
+      <w:r>
+        <w:rPr>
+          <w:rFonts w:ascii="Calibri" w:hAnsi="Calibri" w:cs="Calibri"/>
+        </w:rPr>
+        <w:t>The Great School Wars: New York City, 1805-1974</w:t>
+      </w:r>
+      <w:r>
+        <w:rPr>
+          <w:rFonts w:ascii="Calibri" w:hAnsi="Calibri" w:cs="Calibri"/>
+        </w:rPr>
+        <w:t>*</w:t>
+      </w:r>
+      <w:r>
+        <w:rPr>
+          <w:rFonts w:ascii="Calibri" w:hAnsi="Calibri" w:cs="Calibri"/>
+        </w:rPr>
+        <w:t xml:space="preserve"> verschijnt in 1975 en op dat</w:t>
       </w:r>
       <w:r>
         <w:rPr>
@@ -868,25 +1494,37 @@
         <w:rPr>
           <w:rFonts w:ascii="Calibri" w:hAnsi="Calibri" w:cs="Calibri"/>
         </w:rPr>
-        <w:t xml:space="preserve">Ondanks dat ze altijd democratisch stemt, </w:t>
-      </w:r>
-      <w:r>
-        <w:rPr>
-          <w:rFonts w:ascii="Calibri" w:hAnsi="Calibri" w:cs="Calibri"/>
-        </w:rPr>
-        <w:t>w</w:t>
-      </w:r>
-      <w:r>
-        <w:rPr>
-          <w:rFonts w:ascii="Calibri" w:hAnsi="Calibri" w:cs="Calibri"/>
-        </w:rPr>
-        <w:t>o</w:t>
-      </w:r>
-      <w:r>
-        <w:rPr>
-          <w:rFonts w:ascii="Calibri" w:hAnsi="Calibri" w:cs="Calibri"/>
-        </w:rPr>
-        <w:t>rd</w:t>
+        <w:t xml:space="preserve">Ondanks dat ze </w:t>
+      </w:r>
+      <w:r>
+        <w:rPr>
+          <w:rFonts w:ascii="Calibri" w:hAnsi="Calibri" w:cs="Calibri"/>
+        </w:rPr>
+        <w:t>meestal</w:t>
+      </w:r>
+      <w:r>
+        <w:rPr>
+          <w:rFonts w:ascii="Calibri" w:hAnsi="Calibri" w:cs="Calibri"/>
+        </w:rPr>
+        <w:t xml:space="preserve"> democratisch stemt, </w:t>
+      </w:r>
+      <w:r>
+        <w:rPr>
+          <w:rFonts w:ascii="Calibri" w:hAnsi="Calibri" w:cs="Calibri"/>
+        </w:rPr>
+        <w:t>krijgt ze naam</w:t>
+      </w:r>
+      <w:r>
+        <w:rPr>
+          <w:rFonts w:ascii="Calibri" w:hAnsi="Calibri" w:cs="Calibri"/>
+        </w:rPr>
+        <w:t xml:space="preserve"> </w:t>
+      </w:r>
+      <w:r>
+        <w:rPr>
+          <w:rFonts w:ascii="Calibri" w:hAnsi="Calibri" w:cs="Calibri"/>
+        </w:rPr>
+        <w:t>als een neoconservatief. Ze geloof</w:t>
       </w:r>
       <w:r>
         <w:rPr>
@@ -898,30 +1536,6 @@
         <w:rPr>
           <w:rFonts w:ascii="Calibri" w:hAnsi="Calibri" w:cs="Calibri"/>
         </w:rPr>
-        <w:t xml:space="preserve"> ze </w:t>
-      </w:r>
-      <w:r>
-        <w:rPr>
-          <w:rFonts w:ascii="Calibri" w:hAnsi="Calibri" w:cs="Calibri"/>
-        </w:rPr>
-        <w:t xml:space="preserve">aangezien </w:t>
-      </w:r>
-      <w:r>
-        <w:rPr>
-          <w:rFonts w:ascii="Calibri" w:hAnsi="Calibri" w:cs="Calibri"/>
-        </w:rPr>
-        <w:t>als een neoconservatief. Ze geloof</w:t>
-      </w:r>
-      <w:r>
-        <w:rPr>
-          <w:rFonts w:ascii="Calibri" w:hAnsi="Calibri" w:cs="Calibri"/>
-        </w:rPr>
-        <w:t>t</w:t>
-      </w:r>
-      <w:r>
-        <w:rPr>
-          <w:rFonts w:ascii="Calibri" w:hAnsi="Calibri" w:cs="Calibri"/>
-        </w:rPr>
         <w:t xml:space="preserve"> in meritocratie, </w:t>
       </w:r>
       <w:r>
@@ -976,7 +1590,19 @@
         <w:rPr>
           <w:rFonts w:ascii="Calibri" w:hAnsi="Calibri" w:cs="Calibri"/>
         </w:rPr>
-        <w:t>moet weinig hebben van feministisch voorrangsbeleid.</w:t>
+        <w:t>moet weinig hebben van feministisch voorrangsbeleid</w:t>
+      </w:r>
+      <w:r>
+        <w:rPr>
+          <w:rFonts w:ascii="Calibri" w:hAnsi="Calibri" w:cs="Calibri"/>
+        </w:rPr>
+        <w:t xml:space="preserve"> en de radicale pedagogen</w:t>
+      </w:r>
+      <w:r>
+        <w:rPr>
+          <w:rFonts w:ascii="Calibri" w:hAnsi="Calibri" w:cs="Calibri"/>
+        </w:rPr>
+        <w:t>.</w:t>
       </w:r>
       <w:r>
         <w:rPr>
@@ -1090,13 +1716,31 @@
         <w:rPr>
           <w:rFonts w:ascii="Calibri" w:hAnsi="Calibri" w:cs="Calibri"/>
         </w:rPr>
-        <w:t>toonaangevende politieke leiders, en</w:t>
-      </w:r>
-      <w:r>
-        <w:rPr>
-          <w:rFonts w:ascii="Calibri" w:hAnsi="Calibri" w:cs="Calibri"/>
-        </w:rPr>
-        <w:t xml:space="preserve"> verkeert in hogere kringen en heeft allerlei priviliges</w:t>
+        <w:t>toonaangevende politieke leiders,</w:t>
+      </w:r>
+      <w:r>
+        <w:rPr>
+          <w:rFonts w:ascii="Calibri" w:hAnsi="Calibri" w:cs="Calibri"/>
+        </w:rPr>
+        <w:t xml:space="preserve"> verkeert in hogere kringen en </w:t>
+      </w:r>
+      <w:r>
+        <w:rPr>
+          <w:rFonts w:ascii="Calibri" w:hAnsi="Calibri" w:cs="Calibri"/>
+        </w:rPr>
+        <w:t>is zich er bewust van dat ze</w:t>
+      </w:r>
+      <w:r>
+        <w:rPr>
+          <w:rFonts w:ascii="Calibri" w:hAnsi="Calibri" w:cs="Calibri"/>
+        </w:rPr>
+        <w:t xml:space="preserve"> allerlei priviliges</w:t>
+      </w:r>
+      <w:r>
+        <w:rPr>
+          <w:rFonts w:ascii="Calibri" w:hAnsi="Calibri" w:cs="Calibri"/>
+        </w:rPr>
+        <w:t xml:space="preserve"> geniet</w:t>
       </w:r>
       <w:r>
         <w:rPr>
@@ -1126,6 +1770,12 @@
         <w:rPr>
           <w:rFonts w:ascii="Calibri" w:hAnsi="Calibri" w:cs="Calibri"/>
         </w:rPr>
+        <w:t>en</w:t>
+      </w:r>
+      <w:r>
+        <w:rPr>
+          <w:rFonts w:ascii="Calibri" w:hAnsi="Calibri" w:cs="Calibri"/>
+        </w:rPr>
         <w:t xml:space="preserve">, </w:t>
       </w:r>
       <w:r>
@@ -1138,7 +1788,19 @@
         <w:rPr>
           <w:rFonts w:ascii="Calibri" w:hAnsi="Calibri" w:cs="Calibri"/>
         </w:rPr>
-        <w:t xml:space="preserve"> verschillende commissies en overheidsinstanties onder de presidenten Bill Clinton en George W. Bush, en sch</w:t>
+        <w:t xml:space="preserve"> verschillende commissies en overheidsinstanties onder de presidenten Bill Clinton en George W. Bush,</w:t>
+      </w:r>
+      <w:r>
+        <w:rPr>
+          <w:rFonts w:ascii="Calibri" w:hAnsi="Calibri" w:cs="Calibri"/>
+        </w:rPr>
+        <w:t xml:space="preserve">. Ze </w:t>
+      </w:r>
+      <w:r>
+        <w:rPr>
+          <w:rFonts w:ascii="Calibri" w:hAnsi="Calibri" w:cs="Calibri"/>
+        </w:rPr>
+        <w:t>sch</w:t>
       </w:r>
       <w:r>
         <w:rPr>
@@ -1174,7 +1836,61 @@
         <w:rPr>
           <w:rFonts w:ascii="Calibri" w:hAnsi="Calibri" w:cs="Calibri"/>
         </w:rPr>
-        <w:t xml:space="preserve"> in grote media. Ze was een toegewijd supporter en promotor van </w:t>
+        <w:t xml:space="preserve"> </w:t>
+      </w:r>
+      <w:r>
+        <w:rPr>
+          <w:rFonts w:ascii="Calibri" w:hAnsi="Calibri" w:cs="Calibri"/>
+        </w:rPr>
+        <w:t>van</w:t>
+      </w:r>
+      <w:r>
+        <w:rPr>
+          <w:rFonts w:ascii="Calibri" w:hAnsi="Calibri" w:cs="Calibri"/>
+        </w:rPr>
+        <w:t xml:space="preserve"> </w:t>
+      </w:r>
+      <w:r>
+        <w:rPr>
+          <w:rFonts w:ascii="Calibri" w:hAnsi="Calibri" w:cs="Calibri"/>
+        </w:rPr>
+        <w:t xml:space="preserve">de </w:t>
+      </w:r>
+      <w:r>
+        <w:rPr>
+          <w:rFonts w:ascii="Calibri" w:hAnsi="Calibri" w:cs="Calibri"/>
+        </w:rPr>
+        <w:t xml:space="preserve">grote </w:t>
+      </w:r>
+      <w:r>
+        <w:rPr>
+          <w:rFonts w:ascii="Calibri" w:hAnsi="Calibri" w:cs="Calibri"/>
+        </w:rPr>
+        <w:t xml:space="preserve">Amerikaanse </w:t>
+      </w:r>
+      <w:r>
+        <w:rPr>
+          <w:rFonts w:ascii="Calibri" w:hAnsi="Calibri" w:cs="Calibri"/>
+        </w:rPr>
+        <w:t xml:space="preserve">media. Ze </w:t>
+      </w:r>
+      <w:r>
+        <w:rPr>
+          <w:rFonts w:ascii="Calibri" w:hAnsi="Calibri" w:cs="Calibri"/>
+        </w:rPr>
+        <w:t>is dan</w:t>
+      </w:r>
+      <w:r>
+        <w:rPr>
+          <w:rFonts w:ascii="Calibri" w:hAnsi="Calibri" w:cs="Calibri"/>
+        </w:rPr>
+        <w:t xml:space="preserve"> een toegewijd supporter en promotor van</w:t>
+      </w:r>
+      <w:r>
+        <w:rPr>
+          <w:rFonts w:ascii="Calibri" w:hAnsi="Calibri" w:cs="Calibri"/>
+        </w:rPr>
+        <w:t xml:space="preserve"> </w:t>
       </w:r>
       <w:r>
         <w:rPr>
@@ -1188,7 +1904,103 @@
         <w:rPr>
           <w:rFonts w:ascii="Calibri" w:hAnsi="Calibri" w:cs="Calibri"/>
         </w:rPr>
-        <w:t>, met alle nadruk op normen en toetsen die zij belangrijk vond voor het onderwijs.</w:t>
+        <w:t xml:space="preserve">, </w:t>
+      </w:r>
+      <w:r>
+        <w:rPr>
+          <w:rFonts w:ascii="Calibri" w:hAnsi="Calibri" w:cs="Calibri"/>
+        </w:rPr>
+        <w:t xml:space="preserve">het onderwijsoverheidsbeleid in Amerika dat </w:t>
+      </w:r>
+      <w:r>
+        <w:rPr>
+          <w:rFonts w:ascii="Calibri" w:hAnsi="Calibri" w:cs="Calibri"/>
+        </w:rPr>
+        <w:t xml:space="preserve">alle nadruk </w:t>
+      </w:r>
+      <w:r>
+        <w:rPr>
+          <w:rFonts w:ascii="Calibri" w:hAnsi="Calibri" w:cs="Calibri"/>
+        </w:rPr>
+        <w:t xml:space="preserve">legt </w:t>
+      </w:r>
+      <w:r>
+        <w:rPr>
+          <w:rFonts w:ascii="Calibri" w:hAnsi="Calibri" w:cs="Calibri"/>
+        </w:rPr>
+        <w:t xml:space="preserve">op normen </w:t>
+      </w:r>
+      <w:r>
+        <w:rPr>
+          <w:rFonts w:ascii="Calibri" w:hAnsi="Calibri" w:cs="Calibri"/>
+        </w:rPr>
+        <w:t xml:space="preserve">en waarden </w:t>
+      </w:r>
+      <w:r>
+        <w:rPr>
+          <w:rFonts w:ascii="Calibri" w:hAnsi="Calibri" w:cs="Calibri"/>
+        </w:rPr>
+        <w:t xml:space="preserve">en </w:t>
+      </w:r>
+      <w:r>
+        <w:rPr>
+          <w:rFonts w:ascii="Calibri" w:hAnsi="Calibri" w:cs="Calibri"/>
+        </w:rPr>
+        <w:t xml:space="preserve">testen en </w:t>
+      </w:r>
+      <w:r>
+        <w:rPr>
+          <w:rFonts w:ascii="Calibri" w:hAnsi="Calibri" w:cs="Calibri"/>
+        </w:rPr>
+        <w:t>toetsen</w:t>
+      </w:r>
+      <w:r>
+        <w:rPr>
+          <w:rFonts w:ascii="Calibri" w:hAnsi="Calibri" w:cs="Calibri"/>
+        </w:rPr>
+        <w:t>,</w:t>
+      </w:r>
+      <w:r>
+        <w:rPr>
+          <w:rFonts w:ascii="Calibri" w:hAnsi="Calibri" w:cs="Calibri"/>
+        </w:rPr>
+        <w:t xml:space="preserve"> die </w:t>
+      </w:r>
+      <w:r>
+        <w:rPr>
+          <w:rFonts w:ascii="Calibri" w:hAnsi="Calibri" w:cs="Calibri"/>
+        </w:rPr>
+        <w:t xml:space="preserve">ook </w:t>
+      </w:r>
+      <w:r>
+        <w:rPr>
+          <w:rFonts w:ascii="Calibri" w:hAnsi="Calibri" w:cs="Calibri"/>
+        </w:rPr>
+        <w:t>zij belangrijk v</w:t>
+      </w:r>
+      <w:r>
+        <w:rPr>
+          <w:rFonts w:ascii="Calibri" w:hAnsi="Calibri" w:cs="Calibri"/>
+        </w:rPr>
+        <w:t>i</w:t>
+      </w:r>
+      <w:r>
+        <w:rPr>
+          <w:rFonts w:ascii="Calibri" w:hAnsi="Calibri" w:cs="Calibri"/>
+        </w:rPr>
+        <w:t>nd</w:t>
+      </w:r>
+      <w:r>
+        <w:rPr>
+          <w:rFonts w:ascii="Calibri" w:hAnsi="Calibri" w:cs="Calibri"/>
+        </w:rPr>
+        <w:t>t</w:t>
+      </w:r>
+      <w:r>
+        <w:rPr>
+          <w:rFonts w:ascii="Calibri" w:hAnsi="Calibri" w:cs="Calibri"/>
+        </w:rPr>
+        <w:t xml:space="preserve"> voor het onderwijs.</w:t>
       </w:r>
       <w:r>
         <w:rPr>
@@ -1200,7 +2012,55 @@
         <w:rPr>
           <w:rFonts w:ascii="Calibri" w:hAnsi="Calibri" w:cs="Calibri"/>
         </w:rPr>
-        <w:t>Toen ze van de middelbare school kwam, gaf haar leraar Engels haar twee citaten mee. Het tweede was van Alfred, Lord Tennyson: “To strive, to seek, to find, and not to yield.” Die woorden bleken profetisch voor een vrouw die op het punt stond een publieke herbezinning te beginnen op al haar professionele overtuigingen.</w:t>
+        <w:t>D</w:t>
+      </w:r>
+      <w:r>
+        <w:rPr>
+          <w:rFonts w:ascii="Calibri" w:hAnsi="Calibri" w:cs="Calibri"/>
+        </w:rPr>
+        <w:t xml:space="preserve">an </w:t>
+      </w:r>
+      <w:r>
+        <w:rPr>
+          <w:rFonts w:ascii="Calibri" w:hAnsi="Calibri" w:cs="Calibri"/>
+        </w:rPr>
+        <w:t>ontstaat er</w:t>
+      </w:r>
+      <w:r>
+        <w:rPr>
+          <w:rFonts w:ascii="Calibri" w:hAnsi="Calibri" w:cs="Calibri"/>
+        </w:rPr>
+        <w:t xml:space="preserve"> twijfel over haar professionele overtuigingen en</w:t>
+      </w:r>
+      <w:r>
+        <w:rPr>
+          <w:rFonts w:ascii="Calibri" w:hAnsi="Calibri" w:cs="Calibri"/>
+        </w:rPr>
+        <w:t xml:space="preserve"> </w:t>
+      </w:r>
+      <w:r>
+        <w:rPr>
+          <w:rFonts w:ascii="Calibri" w:hAnsi="Calibri" w:cs="Calibri"/>
+        </w:rPr>
+        <w:t xml:space="preserve">gaat ze zich </w:t>
+      </w:r>
+      <w:r>
+        <w:rPr>
+          <w:rFonts w:ascii="Calibri" w:hAnsi="Calibri" w:cs="Calibri"/>
+        </w:rPr>
+        <w:t>publiek herbezinn</w:t>
+      </w:r>
+      <w:r>
+        <w:rPr>
+          <w:rFonts w:ascii="Calibri" w:hAnsi="Calibri" w:cs="Calibri"/>
+        </w:rPr>
+        <w:t>en</w:t>
+      </w:r>
+      <w:r>
+        <w:rPr>
+          <w:rFonts w:ascii="Calibri" w:hAnsi="Calibri" w:cs="Calibri"/>
+        </w:rPr>
+        <w:t>.</w:t>
       </w:r>
     </w:p>
     <w:p>
@@ -1227,13 +2087,50 @@
         <w:rPr>
           <w:rFonts w:ascii="Calibri" w:hAnsi="Calibri" w:cs="Calibri"/>
         </w:rPr>
-        <w:t xml:space="preserve">. In het begin verwacht Ravitch veel van hem. Zij hebben dan ook regelmatig persoonlijk contact met elkaar. Wanneer hij </w:t>
-      </w:r>
-      <w:r>
-        <w:rPr>
-          <w:rFonts w:ascii="Calibri" w:hAnsi="Calibri" w:cs="Calibri"/>
-        </w:rPr>
-        <w:t>Joel Klein aan</w:t>
+        <w:t xml:space="preserve">. In het begin verwacht Ravitch veel van hem. </w:t>
+      </w:r>
+      <w:r>
+        <w:rPr>
+          <w:rFonts w:ascii="Calibri" w:hAnsi="Calibri" w:cs="Calibri"/>
+        </w:rPr>
+        <w:t xml:space="preserve">Bloomberg en Ravitch </w:t>
+      </w:r>
+      <w:r>
+        <w:rPr>
+          <w:rFonts w:ascii="Calibri" w:hAnsi="Calibri" w:cs="Calibri"/>
+        </w:rPr>
+        <w:t xml:space="preserve">hebben regelmatig persoonlijk </w:t>
+      </w:r>
+      <w:r>
+        <w:rPr>
+          <w:rFonts w:ascii="Calibri" w:hAnsi="Calibri" w:cs="Calibri"/>
+        </w:rPr>
+        <w:t xml:space="preserve">en hartelijk </w:t>
+      </w:r>
+      <w:r>
+        <w:rPr>
+          <w:rFonts w:ascii="Calibri" w:hAnsi="Calibri" w:cs="Calibri"/>
+        </w:rPr>
+        <w:t xml:space="preserve">contact met elkaar. </w:t>
+      </w:r>
+      <w:r>
+        <w:rPr>
+          <w:rFonts w:ascii="Calibri" w:hAnsi="Calibri" w:cs="Calibri"/>
+        </w:rPr>
+        <w:t xml:space="preserve">Bloomberg vraagt haar om persoonlijk adviseur </w:t>
+      </w:r>
+      <w:r>
+        <w:rPr>
+          <w:rFonts w:ascii="Calibri" w:hAnsi="Calibri" w:cs="Calibri"/>
+        </w:rPr>
+        <w:lastRenderedPageBreak/>
+        <w:t xml:space="preserve">van hem te worden. </w:t>
+      </w:r>
+      <w:r>
+        <w:rPr>
+          <w:rFonts w:ascii="Calibri" w:hAnsi="Calibri" w:cs="Calibri"/>
+        </w:rPr>
+        <w:t xml:space="preserve">Vervolgens </w:t>
       </w:r>
       <w:r>
         <w:rPr>
@@ -1245,19 +2142,73 @@
         <w:rPr>
           <w:rFonts w:ascii="Calibri" w:hAnsi="Calibri" w:cs="Calibri"/>
         </w:rPr>
-        <w:t xml:space="preserve"> om het schoolsysteem te leiden. Ravitch </w:t>
-      </w:r>
-      <w:r>
-        <w:rPr>
-          <w:rFonts w:ascii="Calibri" w:hAnsi="Calibri" w:cs="Calibri"/>
-        </w:rPr>
-        <w:t xml:space="preserve">zidt </w:t>
-      </w:r>
-      <w:r>
-        <w:rPr>
-          <w:rFonts w:ascii="Calibri" w:hAnsi="Calibri" w:cs="Calibri"/>
-        </w:rPr>
-        <w:t>hoe de ideeën die zij ooit h</w:t>
+        <w:t xml:space="preserve"> </w:t>
+      </w:r>
+      <w:r>
+        <w:rPr>
+          <w:rFonts w:ascii="Calibri" w:hAnsi="Calibri" w:cs="Calibri"/>
+        </w:rPr>
+        <w:t>Bloomberg</w:t>
+      </w:r>
+      <w:r>
+        <w:rPr>
+          <w:rFonts w:ascii="Calibri" w:hAnsi="Calibri" w:cs="Calibri"/>
+        </w:rPr>
+        <w:t xml:space="preserve"> </w:t>
+      </w:r>
+      <w:r>
+        <w:rPr>
+          <w:rFonts w:ascii="Calibri" w:hAnsi="Calibri" w:cs="Calibri"/>
+        </w:rPr>
+        <w:t xml:space="preserve">Joel Klein aan om het schoolsysteem </w:t>
+      </w:r>
+      <w:r>
+        <w:rPr>
+          <w:rFonts w:ascii="Calibri" w:hAnsi="Calibri" w:cs="Calibri"/>
+        </w:rPr>
+        <w:t>van New York aan te passen</w:t>
+      </w:r>
+      <w:r>
+        <w:rPr>
+          <w:rFonts w:ascii="Calibri" w:hAnsi="Calibri" w:cs="Calibri"/>
+        </w:rPr>
+        <w:t xml:space="preserve">. Ravitch </w:t>
+      </w:r>
+      <w:r>
+        <w:rPr>
+          <w:rFonts w:ascii="Calibri" w:hAnsi="Calibri" w:cs="Calibri"/>
+        </w:rPr>
+        <w:t>zi</w:t>
+      </w:r>
+      <w:r>
+        <w:rPr>
+          <w:rFonts w:ascii="Calibri" w:hAnsi="Calibri" w:cs="Calibri"/>
+        </w:rPr>
+        <w:t>e</w:t>
+      </w:r>
+      <w:r>
+        <w:rPr>
+          <w:rFonts w:ascii="Calibri" w:hAnsi="Calibri" w:cs="Calibri"/>
+        </w:rPr>
+        <w:t xml:space="preserve">t </w:t>
+      </w:r>
+      <w:r>
+        <w:rPr>
+          <w:rFonts w:ascii="Calibri" w:hAnsi="Calibri" w:cs="Calibri"/>
+        </w:rPr>
+        <w:t xml:space="preserve">van nabij </w:t>
+      </w:r>
+      <w:r>
+        <w:rPr>
+          <w:rFonts w:ascii="Calibri" w:hAnsi="Calibri" w:cs="Calibri"/>
+        </w:rPr>
+        <w:t>wat de consequenties zijn van</w:t>
+      </w:r>
+      <w:r>
+        <w:rPr>
+          <w:rFonts w:ascii="Calibri" w:hAnsi="Calibri" w:cs="Calibri"/>
+        </w:rPr>
+        <w:t xml:space="preserve"> de ideeën die zij ooit h</w:t>
       </w:r>
       <w:r>
         <w:rPr>
@@ -1269,7 +2220,19 @@
         <w:rPr>
           <w:rFonts w:ascii="Calibri" w:hAnsi="Calibri" w:cs="Calibri"/>
         </w:rPr>
-        <w:t xml:space="preserve"> bepleit w</w:t>
+        <w:t xml:space="preserve"> bepleit </w:t>
+      </w:r>
+      <w:r>
+        <w:rPr>
+          <w:rFonts w:ascii="Calibri" w:hAnsi="Calibri" w:cs="Calibri"/>
+        </w:rPr>
+        <w:t xml:space="preserve">en die door Klein </w:t>
+      </w:r>
+      <w:r>
+        <w:rPr>
+          <w:rFonts w:ascii="Calibri" w:hAnsi="Calibri" w:cs="Calibri"/>
+        </w:rPr>
+        <w:t>w</w:t>
       </w:r>
       <w:r>
         <w:rPr>
@@ -1281,31 +2244,121 @@
         <w:rPr>
           <w:rFonts w:ascii="Calibri" w:hAnsi="Calibri" w:cs="Calibri"/>
         </w:rPr>
-        <w:t>rden uitgevoerd en z</w:t>
-      </w:r>
-      <w:r>
-        <w:rPr>
-          <w:rFonts w:ascii="Calibri" w:hAnsi="Calibri" w:cs="Calibri"/>
-        </w:rPr>
-        <w:t>iet er</w:t>
-      </w:r>
-      <w:r>
-        <w:rPr>
-          <w:rFonts w:ascii="Calibri" w:hAnsi="Calibri" w:cs="Calibri"/>
-        </w:rPr>
-        <w:t xml:space="preserve"> de keerzijde</w:t>
-      </w:r>
-      <w:r>
-        <w:rPr>
-          <w:rFonts w:ascii="Calibri" w:hAnsi="Calibri" w:cs="Calibri"/>
-        </w:rPr>
-        <w:t xml:space="preserve"> van</w:t>
-      </w:r>
-      <w:r>
-        <w:rPr>
-          <w:rFonts w:ascii="Calibri" w:hAnsi="Calibri" w:cs="Calibri"/>
-        </w:rPr>
-        <w:t xml:space="preserve">. Ze </w:t>
+        <w:t>rden uitgevoerd</w:t>
+      </w:r>
+      <w:r>
+        <w:rPr>
+          <w:rFonts w:ascii="Calibri" w:hAnsi="Calibri" w:cs="Calibri"/>
+        </w:rPr>
+        <w:t>. Ze</w:t>
+      </w:r>
+      <w:r>
+        <w:rPr>
+          <w:rFonts w:ascii="Calibri" w:hAnsi="Calibri" w:cs="Calibri"/>
+        </w:rPr>
+        <w:t xml:space="preserve"> </w:t>
+      </w:r>
+      <w:r>
+        <w:rPr>
+          <w:rFonts w:ascii="Calibri" w:hAnsi="Calibri" w:cs="Calibri"/>
+        </w:rPr>
+        <w:t xml:space="preserve">wordt zich </w:t>
+      </w:r>
+      <w:r>
+        <w:rPr>
+          <w:rFonts w:ascii="Calibri" w:hAnsi="Calibri" w:cs="Calibri"/>
+        </w:rPr>
+        <w:t xml:space="preserve">er </w:t>
+      </w:r>
+      <w:r>
+        <w:rPr>
+          <w:rFonts w:ascii="Calibri" w:hAnsi="Calibri" w:cs="Calibri"/>
+        </w:rPr>
+        <w:t>bewust</w:t>
+      </w:r>
+      <w:r>
+        <w:rPr>
+          <w:rFonts w:ascii="Calibri" w:hAnsi="Calibri" w:cs="Calibri"/>
+        </w:rPr>
+        <w:t xml:space="preserve"> van dat </w:t>
+      </w:r>
+      <w:r>
+        <w:rPr>
+          <w:rFonts w:ascii="Calibri" w:hAnsi="Calibri" w:cs="Calibri"/>
+        </w:rPr>
+        <w:t>het testgedreven</w:t>
+      </w:r>
+      <w:r>
+        <w:rPr>
+          <w:rFonts w:ascii="Calibri" w:hAnsi="Calibri" w:cs="Calibri"/>
+        </w:rPr>
+        <w:t xml:space="preserve"> onderwijs</w:t>
+      </w:r>
+      <w:r>
+        <w:rPr>
+          <w:rFonts w:ascii="Calibri" w:hAnsi="Calibri" w:cs="Calibri"/>
+        </w:rPr>
+        <w:t>, de privatisering</w:t>
+      </w:r>
+      <w:r>
+        <w:rPr>
+          <w:rFonts w:ascii="Calibri" w:hAnsi="Calibri" w:cs="Calibri"/>
+        </w:rPr>
+        <w:t>, de keuzevrijheid</w:t>
+      </w:r>
+      <w:r>
+        <w:rPr>
+          <w:rFonts w:ascii="Calibri" w:hAnsi="Calibri" w:cs="Calibri"/>
+        </w:rPr>
+        <w:t xml:space="preserve"> en het top-downbeleid</w:t>
+      </w:r>
+      <w:r>
+        <w:rPr>
+          <w:rFonts w:ascii="Calibri" w:hAnsi="Calibri" w:cs="Calibri"/>
+        </w:rPr>
+        <w:t xml:space="preserve"> nadelig uitwerk</w:t>
+      </w:r>
+      <w:r>
+        <w:rPr>
+          <w:rFonts w:ascii="Calibri" w:hAnsi="Calibri" w:cs="Calibri"/>
+        </w:rPr>
+        <w:t>en</w:t>
+      </w:r>
+      <w:r>
+        <w:rPr>
+          <w:rFonts w:ascii="Calibri" w:hAnsi="Calibri" w:cs="Calibri"/>
+        </w:rPr>
+        <w:t xml:space="preserve"> voor</w:t>
+      </w:r>
+      <w:r>
+        <w:rPr>
+          <w:rFonts w:ascii="Calibri" w:hAnsi="Calibri" w:cs="Calibri"/>
+        </w:rPr>
+        <w:t xml:space="preserve"> individuele leerkrachten en </w:t>
+      </w:r>
+      <w:r>
+        <w:rPr>
+          <w:rFonts w:ascii="Calibri" w:hAnsi="Calibri" w:cs="Calibri"/>
+        </w:rPr>
+        <w:t xml:space="preserve">individuele </w:t>
+      </w:r>
+      <w:r>
+        <w:rPr>
+          <w:rFonts w:ascii="Calibri" w:hAnsi="Calibri" w:cs="Calibri"/>
+        </w:rPr>
+        <w:t xml:space="preserve">scholen. </w:t>
+      </w:r>
+      <w:r>
+        <w:rPr>
+          <w:rFonts w:ascii="Calibri" w:hAnsi="Calibri" w:cs="Calibri"/>
+        </w:rPr>
+        <w:t xml:space="preserve">Geen enkele onderwijsmethode is goed voor alle kinderen. </w:t>
+      </w:r>
+      <w:r>
+        <w:rPr>
+          <w:rFonts w:ascii="Calibri" w:hAnsi="Calibri" w:cs="Calibri"/>
+        </w:rPr>
+        <w:t xml:space="preserve">Ravitch </w:t>
       </w:r>
       <w:r>
         <w:rPr>
@@ -1317,13 +2370,55 @@
         <w:rPr>
           <w:rFonts w:ascii="Calibri" w:hAnsi="Calibri" w:cs="Calibri"/>
         </w:rPr>
-        <w:t xml:space="preserve"> kritisch, </w:t>
-      </w:r>
-      <w:r>
-        <w:rPr>
-          <w:rFonts w:ascii="Calibri" w:hAnsi="Calibri" w:cs="Calibri"/>
-        </w:rPr>
-        <w:t>ook al is het eerst</w:t>
+        <w:t xml:space="preserve"> kritisch</w:t>
+      </w:r>
+      <w:r>
+        <w:rPr>
+          <w:rFonts w:ascii="Calibri" w:hAnsi="Calibri" w:cs="Calibri"/>
+        </w:rPr>
+        <w:t xml:space="preserve"> op de efficiëntie</w:t>
+      </w:r>
+      <w:r>
+        <w:rPr>
+          <w:rFonts w:ascii="Calibri" w:hAnsi="Calibri" w:cs="Calibri"/>
+        </w:rPr>
+        <w:t>-</w:t>
+      </w:r>
+      <w:r>
+        <w:rPr>
+          <w:rFonts w:ascii="Calibri" w:hAnsi="Calibri" w:cs="Calibri"/>
+        </w:rPr>
+        <w:t xml:space="preserve"> en </w:t>
+      </w:r>
+      <w:r>
+        <w:rPr>
+          <w:rFonts w:ascii="Calibri" w:hAnsi="Calibri" w:cs="Calibri"/>
+        </w:rPr>
+        <w:t xml:space="preserve">het </w:t>
+      </w:r>
+      <w:r>
+        <w:rPr>
+          <w:rFonts w:ascii="Calibri" w:hAnsi="Calibri" w:cs="Calibri"/>
+        </w:rPr>
+        <w:t xml:space="preserve">managementdenken dat achter </w:t>
+      </w:r>
+      <w:r>
+        <w:rPr>
+          <w:rFonts w:ascii="Calibri" w:hAnsi="Calibri" w:cs="Calibri"/>
+        </w:rPr>
+        <w:t xml:space="preserve">dat </w:t>
+      </w:r>
+      <w:r>
+        <w:rPr>
+          <w:rFonts w:ascii="Calibri" w:hAnsi="Calibri" w:cs="Calibri"/>
+        </w:rPr>
+        <w:t>testen en toetsen in het onderwijs zit. O</w:t>
+      </w:r>
+      <w:r>
+        <w:rPr>
+          <w:rFonts w:ascii="Calibri" w:hAnsi="Calibri" w:cs="Calibri"/>
+        </w:rPr>
+        <w:t>ok al is het eerst</w:t>
       </w:r>
       <w:r>
         <w:rPr>
@@ -1365,13 +2460,13 @@
         <w:rPr>
           <w:rFonts w:ascii="Calibri" w:hAnsi="Calibri" w:cs="Calibri"/>
         </w:rPr>
-        <w:t xml:space="preserve">In de </w:t>
-      </w:r>
-      <w:r>
-        <w:rPr>
-          <w:rFonts w:ascii="Calibri" w:hAnsi="Calibri" w:cs="Calibri"/>
-        </w:rPr>
-        <w:t xml:space="preserve">loop van de </w:t>
+        <w:t xml:space="preserve">In </w:t>
+      </w:r>
+      <w:r>
+        <w:rPr>
+          <w:rFonts w:ascii="Calibri" w:hAnsi="Calibri" w:cs="Calibri"/>
+        </w:rPr>
+        <w:t xml:space="preserve">enkele </w:t>
       </w:r>
       <w:r>
         <w:rPr>
@@ -1389,55 +2484,193 @@
         <w:rPr>
           <w:rFonts w:ascii="Calibri" w:hAnsi="Calibri" w:cs="Calibri"/>
         </w:rPr>
-        <w:t xml:space="preserve"> Ravitch </w:t>
-      </w:r>
-      <w:r>
-        <w:rPr>
-          <w:rFonts w:ascii="Calibri" w:hAnsi="Calibri" w:cs="Calibri"/>
-        </w:rPr>
-        <w:t>langzaam</w:t>
-      </w:r>
-      <w:r>
-        <w:rPr>
-          <w:rFonts w:ascii="Calibri" w:hAnsi="Calibri" w:cs="Calibri"/>
-        </w:rPr>
-        <w:t xml:space="preserve"> haar lang gekoesterde opvattingen over onderwijs los. </w:t>
-      </w:r>
-      <w:r>
-        <w:rPr>
-          <w:rFonts w:ascii="Calibri" w:hAnsi="Calibri" w:cs="Calibri"/>
-        </w:rPr>
-        <w:t>Daar heeft ze haar geld mee verdient en dat zijn haar</w:t>
-      </w:r>
-      <w:r>
-        <w:rPr>
-          <w:rFonts w:ascii="Calibri" w:hAnsi="Calibri" w:cs="Calibri"/>
-        </w:rPr>
-        <w:t xml:space="preserve"> persoonlijke en professionele netwerken. </w:t>
-      </w:r>
-      <w:r>
-        <w:rPr>
-          <w:rFonts w:ascii="Calibri" w:hAnsi="Calibri" w:cs="Calibri"/>
-        </w:rPr>
-        <w:t>Uiteindelijk verbreekt ze die banden</w:t>
-      </w:r>
-      <w:r>
-        <w:rPr>
-          <w:rFonts w:ascii="Calibri" w:hAnsi="Calibri" w:cs="Calibri"/>
-        </w:rPr>
-        <w:t xml:space="preserve">, maar </w:t>
-      </w:r>
-      <w:r>
-        <w:rPr>
-          <w:rFonts w:ascii="Calibri" w:hAnsi="Calibri" w:cs="Calibri"/>
-        </w:rPr>
-        <w:t xml:space="preserve">is </w:t>
-      </w:r>
-      <w:r>
-        <w:rPr>
-          <w:rFonts w:ascii="Calibri" w:hAnsi="Calibri" w:cs="Calibri"/>
-        </w:rPr>
-        <w:t>vastbesloten om “het grote geld dat de zaak van wat ik het ‘corporate education reform’-kamp noemde, aandreef, bloot te leggen.”</w:t>
+        <w:t xml:space="preserve"> Ravitch haar lang gekoesterde opvattingen over </w:t>
+      </w:r>
+      <w:r>
+        <w:rPr>
+          <w:rFonts w:ascii="Calibri" w:hAnsi="Calibri" w:cs="Calibri"/>
+        </w:rPr>
+        <w:t xml:space="preserve">het </w:t>
+      </w:r>
+      <w:r>
+        <w:rPr>
+          <w:rFonts w:ascii="Calibri" w:hAnsi="Calibri" w:cs="Calibri"/>
+        </w:rPr>
+        <w:t xml:space="preserve">onderwijs los. </w:t>
+      </w:r>
+      <w:r>
+        <w:rPr>
+          <w:rFonts w:ascii="Calibri" w:hAnsi="Calibri" w:cs="Calibri"/>
+        </w:rPr>
+        <w:t>Met die opvattingen</w:t>
+      </w:r>
+      <w:r>
+        <w:rPr>
+          <w:rFonts w:ascii="Calibri" w:hAnsi="Calibri" w:cs="Calibri"/>
+        </w:rPr>
+        <w:t xml:space="preserve"> heeft ze haar geld verdien</w:t>
+      </w:r>
+      <w:r>
+        <w:rPr>
+          <w:rFonts w:ascii="Calibri" w:hAnsi="Calibri" w:cs="Calibri"/>
+        </w:rPr>
+        <w:t>d</w:t>
+      </w:r>
+      <w:r>
+        <w:rPr>
+          <w:rFonts w:ascii="Calibri" w:hAnsi="Calibri" w:cs="Calibri"/>
+        </w:rPr>
+        <w:t xml:space="preserve"> en haar</w:t>
+      </w:r>
+      <w:r>
+        <w:rPr>
+          <w:rFonts w:ascii="Calibri" w:hAnsi="Calibri" w:cs="Calibri"/>
+        </w:rPr>
+        <w:t xml:space="preserve"> persoonlijke en professionele netwerken</w:t>
+      </w:r>
+      <w:r>
+        <w:rPr>
+          <w:rFonts w:ascii="Calibri" w:hAnsi="Calibri" w:cs="Calibri"/>
+        </w:rPr>
+        <w:t xml:space="preserve"> opgebouwd</w:t>
+      </w:r>
+      <w:r>
+        <w:rPr>
+          <w:rFonts w:ascii="Calibri" w:hAnsi="Calibri" w:cs="Calibri"/>
+        </w:rPr>
+        <w:t xml:space="preserve">. </w:t>
+      </w:r>
+      <w:r>
+        <w:rPr>
+          <w:rFonts w:ascii="Calibri" w:hAnsi="Calibri" w:cs="Calibri"/>
+        </w:rPr>
+        <w:t xml:space="preserve">De onderwijswereld is iets anders dan de zakenwereld omdat hier vertrouwen, wederzijds respect en professionaliteit zo belangrijk zijn. Het gaat niet aan om onderwijzers, scholen en arme gemeenschappen te straffen, miljarden te steken in privatisering van het onderwijs en het publieke onderwijs in de steek te laten. Ravitch </w:t>
+      </w:r>
+      <w:r>
+        <w:rPr>
+          <w:rFonts w:ascii="Calibri" w:hAnsi="Calibri" w:cs="Calibri"/>
+        </w:rPr>
+        <w:t>verbreekt d</w:t>
+      </w:r>
+      <w:r>
+        <w:rPr>
+          <w:rFonts w:ascii="Calibri" w:hAnsi="Calibri" w:cs="Calibri"/>
+        </w:rPr>
+        <w:t>e</w:t>
+      </w:r>
+      <w:r>
+        <w:rPr>
+          <w:rFonts w:ascii="Calibri" w:hAnsi="Calibri" w:cs="Calibri"/>
+        </w:rPr>
+        <w:t xml:space="preserve"> banden</w:t>
+      </w:r>
+      <w:r>
+        <w:rPr>
+          <w:rFonts w:ascii="Calibri" w:hAnsi="Calibri" w:cs="Calibri"/>
+        </w:rPr>
+        <w:t xml:space="preserve"> die ze heeft opgebouw </w:t>
+      </w:r>
+      <w:r>
+        <w:rPr>
+          <w:rFonts w:ascii="Calibri" w:hAnsi="Calibri" w:cs="Calibri"/>
+        </w:rPr>
+        <w:t>, ze gaat anders over onderwijshervorming denken</w:t>
+      </w:r>
+      <w:r>
+        <w:rPr>
+          <w:rFonts w:ascii="Calibri" w:hAnsi="Calibri" w:cs="Calibri"/>
+        </w:rPr>
+        <w:t xml:space="preserve"> en</w:t>
+      </w:r>
+      <w:r>
+        <w:rPr>
+          <w:rFonts w:ascii="Calibri" w:hAnsi="Calibri" w:cs="Calibri"/>
+        </w:rPr>
+        <w:t xml:space="preserve"> </w:t>
+      </w:r>
+      <w:r>
+        <w:rPr>
+          <w:rFonts w:ascii="Calibri" w:hAnsi="Calibri" w:cs="Calibri"/>
+        </w:rPr>
+        <w:t xml:space="preserve">is vastbesloten om bloot te leggen hoe </w:t>
+      </w:r>
+      <w:r>
+        <w:rPr>
+          <w:rFonts w:ascii="Calibri" w:hAnsi="Calibri" w:cs="Calibri"/>
+        </w:rPr>
+        <w:t>het grote g</w:t>
+      </w:r>
+      <w:r>
+        <w:rPr>
+          <w:rFonts w:ascii="Calibri" w:hAnsi="Calibri" w:cs="Calibri"/>
+        </w:rPr>
+        <w:t xml:space="preserve">eld </w:t>
+      </w:r>
+      <w:r>
+        <w:rPr>
+          <w:rFonts w:ascii="Calibri" w:hAnsi="Calibri" w:cs="Calibri"/>
+        </w:rPr>
+        <w:t xml:space="preserve">en </w:t>
+      </w:r>
+      <w:r>
+        <w:rPr>
+          <w:rFonts w:ascii="Calibri" w:hAnsi="Calibri" w:cs="Calibri"/>
+        </w:rPr>
+        <w:t>de</w:t>
+      </w:r>
+      <w:r>
+        <w:rPr>
+          <w:rFonts w:ascii="Calibri" w:hAnsi="Calibri" w:cs="Calibri"/>
+        </w:rPr>
+        <w:t xml:space="preserve"> ‘corporate education reform’</w:t>
+      </w:r>
+      <w:r>
+        <w:rPr>
+          <w:rFonts w:ascii="Calibri" w:hAnsi="Calibri" w:cs="Calibri"/>
+        </w:rPr>
+        <w:t xml:space="preserve"> het onderwijs negatief beïnvloed</w:t>
+      </w:r>
+      <w:r>
+        <w:rPr>
+          <w:rFonts w:ascii="Calibri" w:hAnsi="Calibri" w:cs="Calibri"/>
+        </w:rPr>
+        <w:t>en</w:t>
+      </w:r>
+      <w:r>
+        <w:rPr>
+          <w:rFonts w:ascii="Calibri" w:hAnsi="Calibri" w:cs="Calibri"/>
+        </w:rPr>
+        <w:t>.</w:t>
+      </w:r>
+      <w:r>
+        <w:rPr>
+          <w:rFonts w:ascii="Calibri" w:hAnsi="Calibri" w:cs="Calibri"/>
+        </w:rPr>
+        <w:t xml:space="preserve"> </w:t>
+      </w:r>
+      <w:r>
+        <w:rPr>
+          <w:rFonts w:ascii="Calibri" w:hAnsi="Calibri" w:cs="Calibri"/>
+        </w:rPr>
+        <w:t xml:space="preserve">Ze is kritisch op de </w:t>
+      </w:r>
+      <w:r>
+        <w:rPr>
+          <w:rFonts w:ascii="Calibri" w:hAnsi="Calibri" w:cs="Calibri"/>
+        </w:rPr>
+        <w:t>Daar wil ze als activiste strijd tegenvoeren.</w:t>
+      </w:r>
+      <w:r>
+        <w:rPr>
+          <w:rFonts w:ascii="Calibri" w:hAnsi="Calibri" w:cs="Calibri"/>
+        </w:rPr>
+        <w:t xml:space="preserve"> </w:t>
+      </w:r>
+      <w:r>
+        <w:rPr>
+          <w:rFonts w:ascii="Calibri" w:hAnsi="Calibri" w:cs="Calibri"/>
+        </w:rPr>
+        <w:t>Met Andy Cody richt ze het Netwerk voor Publiek Onderwijs (NPE) op dat door 350.000 mensen wordt gevolgd. Dat publieke onderwijs is voor haar de basis van de Amerikaanse democratie.</w:t>
       </w:r>
     </w:p>
     <w:p>
@@ -1463,6 +2696,157 @@
           <w:rFonts w:ascii="Calibri" w:hAnsi="Calibri" w:cs="Calibri"/>
         </w:rPr>
       </w:pPr>
+      <w:r>
+        <w:rPr>
+          <w:rFonts w:ascii="Calibri" w:hAnsi="Calibri" w:cs="Calibri"/>
+        </w:rPr>
+        <w:t xml:space="preserve">*An Education. </w:t>
+      </w:r>
+      <w:r>
+        <w:rPr>
+          <w:rFonts w:ascii="Calibri" w:hAnsi="Calibri" w:cs="Calibri"/>
+        </w:rPr>
+        <w:t>How I changed my mind about schools and almost everything else</w:t>
+      </w:r>
+      <w:r>
+        <w:rPr>
+          <w:rFonts w:ascii="Calibri" w:hAnsi="Calibri" w:cs="Calibri"/>
+        </w:rPr>
+        <w:t xml:space="preserve">* komt </w:t>
+      </w:r>
+      <w:r>
+        <w:rPr>
+          <w:rFonts w:ascii="Calibri" w:hAnsi="Calibri" w:cs="Calibri"/>
+        </w:rPr>
+        <w:t xml:space="preserve">langzaam op gang. Eerst denk je bij het lezen, is dit interessant genoeg om het allemaal op te schrijven. Toch schets ze alles bij elkaar een boeiende geschiedenis van het denken over onderwijs </w:t>
+      </w:r>
+      <w:r>
+        <w:rPr>
+          <w:rFonts w:ascii="Calibri" w:hAnsi="Calibri" w:cs="Calibri"/>
+        </w:rPr>
+        <w:t xml:space="preserve">in Amerika </w:t>
+      </w:r>
+      <w:r>
+        <w:rPr>
+          <w:rFonts w:ascii="Calibri" w:hAnsi="Calibri" w:cs="Calibri"/>
+        </w:rPr>
+        <w:t xml:space="preserve">in de naoorologse periode. Je ziet wat er gebeurd is, dat </w:t>
+      </w:r>
+      <w:r>
+        <w:rPr>
+          <w:rFonts w:ascii="Calibri" w:hAnsi="Calibri" w:cs="Calibri"/>
+        </w:rPr>
+        <w:t xml:space="preserve">het beleid van Obama </w:t>
+      </w:r>
+      <w:r>
+        <w:rPr>
+          <w:rFonts w:ascii="Calibri" w:hAnsi="Calibri" w:cs="Calibri"/>
+        </w:rPr>
+        <w:t xml:space="preserve">bijvoorbeeld </w:t>
+      </w:r>
+      <w:r>
+        <w:rPr>
+          <w:rFonts w:ascii="Calibri" w:hAnsi="Calibri" w:cs="Calibri"/>
+        </w:rPr>
+        <w:t xml:space="preserve">helemaal niet anders is dan dat van Bush. Je ziet ook de invloed van het grote geld in het Amerikaanse onderwijs en hoe </w:t>
+      </w:r>
+      <w:r>
+        <w:rPr>
+          <w:rFonts w:ascii="Calibri" w:hAnsi="Calibri" w:cs="Calibri"/>
+        </w:rPr>
+        <w:t xml:space="preserve">die ‘miljarden jongens’ </w:t>
+      </w:r>
+      <w:r>
+        <w:rPr>
+          <w:rFonts w:ascii="Calibri" w:hAnsi="Calibri" w:cs="Calibri"/>
+        </w:rPr>
+        <w:t xml:space="preserve">dat onderwijs naar hun hand hebben gezet en willen zetten. Alles wat er allemaal elke dag </w:t>
+      </w:r>
+      <w:r>
+        <w:rPr>
+          <w:rFonts w:ascii="Calibri" w:hAnsi="Calibri" w:cs="Calibri"/>
+        </w:rPr>
+        <w:t xml:space="preserve">daar in Amerika </w:t>
+      </w:r>
+      <w:r>
+        <w:rPr>
+          <w:rFonts w:ascii="Calibri" w:hAnsi="Calibri" w:cs="Calibri"/>
+        </w:rPr>
+        <w:t xml:space="preserve">gebeurt heeft een langere geschiedenis. Diana Ravitch </w:t>
+      </w:r>
+      <w:r>
+        <w:rPr>
+          <w:rFonts w:ascii="Calibri" w:hAnsi="Calibri" w:cs="Calibri"/>
+        </w:rPr>
+        <w:t>weet de goede verbanden te leggen.</w:t>
+      </w:r>
+      <w:r>
+        <w:rPr>
+          <w:rFonts w:ascii="Calibri" w:hAnsi="Calibri" w:cs="Calibri"/>
+        </w:rPr>
+        <w:t xml:space="preserve"> </w:t>
+      </w:r>
+      <w:r>
+        <w:rPr>
+          <w:rFonts w:ascii="Calibri" w:hAnsi="Calibri" w:cs="Calibri"/>
+        </w:rPr>
+        <w:t>Zij weet wat er in de negentiende eeuw is opgebouwd, welke strijd er aan het begin van de twintigste eeuw ook in het onderwijs is geleverd</w:t>
+      </w:r>
+      <w:r>
+        <w:rPr>
+          <w:rFonts w:ascii="Calibri" w:hAnsi="Calibri" w:cs="Calibri"/>
+        </w:rPr>
+        <w:t xml:space="preserve">. Ze weet </w:t>
+      </w:r>
+      <w:r>
+        <w:rPr>
+          <w:rFonts w:ascii="Calibri" w:hAnsi="Calibri" w:cs="Calibri"/>
+        </w:rPr>
+        <w:t>over wie het voor het zeggen heeft in het onderwijs, hoe het geld wordt verdeeld en welke ideeën erachter zitten. Zij zoekt die strijd niet, maar die is er</w:t>
+      </w:r>
+      <w:r>
+        <w:rPr>
+          <w:rFonts w:ascii="Calibri" w:hAnsi="Calibri" w:cs="Calibri"/>
+        </w:rPr>
+        <w:t xml:space="preserve">. </w:t>
+      </w:r>
+      <w:r>
+        <w:rPr>
+          <w:rFonts w:ascii="Calibri" w:hAnsi="Calibri" w:cs="Calibri"/>
+        </w:rPr>
+        <w:t>Als je het daar niet over hebt, snap je het krachtenveld niet</w:t>
+      </w:r>
+      <w:r>
+        <w:rPr>
+          <w:rFonts w:ascii="Calibri" w:hAnsi="Calibri" w:cs="Calibri"/>
+        </w:rPr>
+        <w:t>, schrijft ze.</w:t>
+      </w:r>
+      <w:r>
+        <w:rPr>
+          <w:rFonts w:ascii="Calibri" w:hAnsi="Calibri" w:cs="Calibri"/>
+        </w:rPr>
+        <w:t xml:space="preserve"> </w:t>
+      </w:r>
+      <w:r>
+        <w:rPr>
+          <w:rFonts w:ascii="Calibri" w:hAnsi="Calibri" w:cs="Calibri"/>
+        </w:rPr>
+        <w:t xml:space="preserve">Het is goed om Diana Ravitch te lezen, ook al mis je soms de knipoog. Het is wel heel veel zwart of wit en soms mis je wel wat kleur er tussenin. Toch is er niemand anders die zo goed over onderwijs kan schrijven en denken </w:t>
+      </w:r>
+      <w:r>
+        <w:rPr>
+          <w:rFonts w:ascii="Calibri" w:hAnsi="Calibri" w:cs="Calibri"/>
+        </w:rPr>
+        <w:t xml:space="preserve">en tegelijk door heeft hoe onderwijs en democratie met elkaar te maken hebben. Voor die democratie is het publieke onderwijs waar alle kinderen naar toe gaan van belang. Het is dat publieke onderwijs dat er is voor de gemeenschappen, de families en de kinderen. De samenleving die de vruchten plukt van </w:t>
+      </w:r>
+      <w:r>
+        <w:rPr>
+          <w:rFonts w:ascii="Calibri" w:hAnsi="Calibri" w:cs="Calibri"/>
+        </w:rPr>
+        <w:lastRenderedPageBreak/>
+        <w:t xml:space="preserve">goed opgeleide burgers. Als we dat uit het oog verliezen verliezen we de democratie uit het oog. </w:t>
+      </w:r>
     </w:p>
     <w:p>
       <w:pPr>
@@ -1479,23 +2863,19 @@
           <w:rFonts w:ascii="Calibri" w:hAnsi="Calibri" w:cs="Calibri"/>
         </w:rPr>
       </w:pPr>
-      <w:r>
-        <w:rPr>
-          <w:rFonts w:ascii="Calibri" w:hAnsi="Calibri" w:cs="Calibri"/>
-        </w:rPr>
-        <w:t xml:space="preserve">Ravitch, D. (2025). </w:t>
-      </w:r>
-      <w:r>
-        <w:rPr>
-          <w:rFonts w:ascii="Calibri" w:hAnsi="Calibri" w:cs="Calibri"/>
-        </w:rPr>
-        <w:t>*An Education. How I changed my mind about schools and almost everything else*</w:t>
-      </w:r>
-      <w:r>
-        <w:rPr>
-          <w:rFonts w:ascii="Calibri" w:hAnsi="Calibri" w:cs="Calibri"/>
-        </w:rPr>
-        <w:t xml:space="preserve">. New York: Columbia University. </w:t>
+    </w:p>
+    <w:p>
+      <w:pPr>
+        <w:spacing w:line="276" w:lineRule="auto"/>
+        <w:rPr>
+          <w:rFonts w:ascii="Calibri" w:hAnsi="Calibri" w:cs="Calibri"/>
+        </w:rPr>
+      </w:pPr>
+      <w:r>
+        <w:rPr>
+          <w:rFonts w:ascii="Calibri" w:hAnsi="Calibri" w:cs="Calibri"/>
+        </w:rPr>
+        <w:t xml:space="preserve">Ravitch, D. (2025). *An Education. How I changed my mind about schools and almost everything else*. New York: Columbia University. </w:t>
       </w:r>
     </w:p>
     <w:sectPr>
@@ -2105,6 +3485,7 @@
   <w:style w:type="character" w:default="1" w:styleId="DefaultParagraphFont">
     <w:name w:val="Default Paragraph Font"/>
     <w:uiPriority w:val="1"/>
+    <w:semiHidden/>
     <w:unhideWhenUsed/>
   </w:style>
   <w:style w:type="table" w:default="1" w:styleId="TableNormal">

</xml_diff>